<commit_message>
Update Item Types and Features Document
</commit_message>
<xml_diff>
--- a/_original_documents/Item_Types_And_Features.docx
+++ b/_original_documents/Item_Types_And_Features.docx
@@ -94,13 +94,25 @@
             <w:r>
               <w:t>s</w:t>
             </w:r>
-            <w:bookmarkStart w:id="0" w:name="_GoBack"/>
-            <w:bookmarkEnd w:id="0"/>
             <w:r>
               <w:t xml:space="preserve"> and Accessibility Features</w:t>
             </w:r>
             <w:r>
-              <w:t xml:space="preserve"> (Preliminary)</w:t>
+              <w:t xml:space="preserve"> (Preliminary</w:t>
+            </w:r>
+            <w:proofErr w:type="gramStart"/>
+            <w:r>
+              <w:t>)</w:t>
+            </w:r>
+            <w:proofErr w:type="gramEnd"/>
+            <w:r>
+              <w:br/>
+            </w:r>
+            <w:r>
+              <w:rPr>
+                <w:rStyle w:val="SubtitleChar"/>
+              </w:rPr>
+              <w:t>Updated 29 June 2016</w:t>
             </w:r>
           </w:p>
         </w:tc>
@@ -219,7 +231,30 @@
         <w:ind w:left="1080"/>
       </w:pPr>
       <w:r>
-        <w:t>EBSR items combine two sets of stems and response options into a single item. Unlike MultipleChoice and Multi-Select item types, EBSR items cannot be displayed in horizontal or stacked layouts. EBSR items can only display response options vertically.</w:t>
+        <w:t xml:space="preserve">EBSR items combine two sets of stems and response options into a single item. Unlike </w:t>
+      </w:r>
+      <w:proofErr w:type="spellStart"/>
+      <w:r>
+        <w:t>MultipleChoice</w:t>
+      </w:r>
+      <w:proofErr w:type="spellEnd"/>
+      <w:r>
+        <w:t xml:space="preserve"> and Multi-Select item types, EBSR items cannot be displayed in horizontal or stacked layouts. EBSR items can only display response options vertically.</w:t>
+      </w:r>
+    </w:p>
+    <w:p>
+      <w:pPr>
+        <w:pStyle w:val="ListParagraph"/>
+        <w:ind w:left="1080"/>
+      </w:pPr>
+    </w:p>
+    <w:p>
+      <w:pPr>
+        <w:pStyle w:val="ListParagraph"/>
+        <w:ind w:left="1080"/>
+      </w:pPr>
+      <w:r>
+        <w:t>For Smarter Balanced, the first part of an EBSR item is multiple choice where only one answer can be selected. In the second part, multiple answers may be selected though the instructions may specify a limit to the student. In the example below, the student is only expected to select one answer from the second part.</w:t>
       </w:r>
     </w:p>
     <w:p>
@@ -289,37 +324,8 @@
     </w:p>
     <w:p>
       <w:pPr>
-        <w:jc w:val="center"/>
-      </w:pPr>
-    </w:p>
-    <w:p>
-      <w:pPr>
-        <w:jc w:val="center"/>
-      </w:pPr>
-    </w:p>
-    <w:p>
-      <w:pPr>
-        <w:jc w:val="center"/>
-      </w:pPr>
-    </w:p>
-    <w:p>
-      <w:pPr>
-        <w:jc w:val="center"/>
-      </w:pPr>
-    </w:p>
-    <w:p>
-      <w:pPr>
-        <w:jc w:val="center"/>
-      </w:pPr>
-    </w:p>
-    <w:p>
-      <w:pPr>
-        <w:jc w:val="center"/>
-      </w:pPr>
-    </w:p>
-    <w:p>
-      <w:pPr>
-        <w:pStyle w:val="ListParagraph"/>
+        <w:pStyle w:val="ListParagraph"/>
+        <w:keepNext/>
         <w:numPr>
           <w:ilvl w:val="1"/>
           <w:numId w:val="34"/>
@@ -351,18 +357,30 @@
     <w:p>
       <w:pPr>
         <w:pStyle w:val="ListParagraph"/>
+        <w:keepNext/>
         <w:ind w:left="1080"/>
         <w:rPr>
           <w:b/>
         </w:rPr>
       </w:pPr>
-    </w:p>
-    <w:p>
-      <w:pPr>
-        <w:pStyle w:val="ListParagraph"/>
-      </w:pPr>
-      <w:r>
-        <w:t>The Equation item response area consists of one or more entry boxes and an on-screen keyboard containing mathematical characters. These items are 769 pixels wide or use 100% of the available response area width (whichever is smaller). The default height is 254 pixels.</w:t>
+      <w:bookmarkStart w:id="0" w:name="_GoBack"/>
+      <w:bookmarkEnd w:id="0"/>
+    </w:p>
+    <w:p>
+      <w:pPr>
+        <w:pStyle w:val="ListParagraph"/>
+      </w:pPr>
+      <w:r>
+        <w:t>The Equation item response area consists of one or more entry boxes and an on-screen key</w:t>
+      </w:r>
+      <w:r>
+        <w:t xml:space="preserve"> panel</w:t>
+      </w:r>
+      <w:r>
+        <w:t xml:space="preserve"> containing mathematical characters. These items are 769 pixels wide or use 100% of the available response area width (whichever is smaller). The default height is 254 pixels.</w:t>
+      </w:r>
+      <w:r>
+        <w:t xml:space="preserve"> The item indicates which of 11 pre-defined layouts should be used for the math input key panel.</w:t>
       </w:r>
     </w:p>
     <w:p>
@@ -597,28 +615,91 @@
         <w:pStyle w:val="ListParagraph"/>
       </w:pPr>
       <w:r>
-        <w:t xml:space="preserve">The Grid item response area consists of a grid in which students can select objects, place objects, and construct graphs. Each grid area is usually 550 pixels tall by 650 pixels wide, depending on the layout (in layout 21 the grid is 465 x 575). </w:t>
-      </w:r>
-    </w:p>
-    <w:p>
-      <w:pPr>
-        <w:pStyle w:val="ListParagraph"/>
-      </w:pPr>
-    </w:p>
-    <w:p>
-      <w:pPr>
-        <w:pStyle w:val="ListParagraph"/>
+        <w:t>Smarter Balanced uses three variations of the Grid Item type, each with a distinct appearance and interaction mode.</w:t>
+      </w:r>
+    </w:p>
+    <w:p>
+      <w:pPr>
+        <w:pStyle w:val="ListParagraph"/>
+      </w:pPr>
+    </w:p>
+    <w:p>
+      <w:pPr>
+        <w:pStyle w:val="ListParagraph"/>
+        <w:numPr>
+          <w:ilvl w:val="2"/>
+          <w:numId w:val="34"/>
+        </w:numPr>
+        <w:rPr>
+          <w:b/>
+        </w:rPr>
+      </w:pPr>
+      <w:r>
+        <w:rPr>
+          <w:b/>
+        </w:rPr>
+        <w:t>Grid Item (GI)</w:t>
+      </w:r>
+      <w:r>
+        <w:rPr>
+          <w:b/>
+        </w:rPr>
+        <w:t xml:space="preserve"> - Graphing</w:t>
+      </w:r>
+    </w:p>
+    <w:p>
+      <w:pPr>
+        <w:pStyle w:val="ListParagraph"/>
+      </w:pPr>
+    </w:p>
+    <w:p>
+      <w:pPr>
+        <w:pStyle w:val="ListParagraph"/>
+      </w:pPr>
+      <w:r>
+        <w:t xml:space="preserve">The </w:t>
+      </w:r>
+      <w:r>
+        <w:t xml:space="preserve">Grid Item - </w:t>
+      </w:r>
+      <w:r>
+        <w:t>Graphing</w:t>
+      </w:r>
+      <w:r>
+        <w:t xml:space="preserve"> </w:t>
+      </w:r>
+      <w:r>
+        <w:t>variant</w:t>
+      </w:r>
+      <w:r>
+        <w:t xml:space="preserve"> response area consists of a grid in which students </w:t>
+      </w:r>
+      <w:r>
+        <w:t>plot points and/or lines. The available tools include a select, delete, add point, and connect line. Depending on the item, the point or line tool may not appear. A text box below the grid offers hints on what the student can do with each tool.</w:t>
+      </w:r>
+      <w:r>
+        <w:t xml:space="preserve"> </w:t>
+      </w:r>
+    </w:p>
+    <w:p>
+      <w:pPr>
+        <w:pStyle w:val="ListParagraph"/>
+      </w:pPr>
+    </w:p>
+    <w:p>
+      <w:pPr>
         <w:jc w:val="center"/>
       </w:pPr>
       <w:r>
         <w:rPr>
           <w:noProof/>
         </w:rPr>
+        <w:lastRenderedPageBreak/>
         <w:drawing>
-          <wp:inline distT="0" distB="0" distL="0" distR="0" wp14:anchorId="5C307B8A" wp14:editId="6CDB5731">
-            <wp:extent cx="2722058" cy="2160782"/>
-            <wp:effectExtent l="19050" t="19050" r="21590" b="11430"/>
-            <wp:docPr id="10" name="Picture 10" descr="C:\Users\JamikaD\AppData\Local\Microsoft\Windows\INetCache\Content.Word\Screenshot (43).png"/>
+          <wp:inline distT="0" distB="0" distL="0" distR="0" wp14:anchorId="32E7628F" wp14:editId="4EB414A9">
+            <wp:extent cx="4822166" cy="2626947"/>
+            <wp:effectExtent l="19050" t="19050" r="17145" b="21590"/>
+            <wp:docPr id="4" name="Picture 4"/>
             <wp:cNvGraphicFramePr>
               <a:graphicFrameLocks xmlns:a="http://schemas.openxmlformats.org/drawingml/2006/main" noChangeAspect="1"/>
             </wp:cNvGraphicFramePr>
@@ -626,41 +707,28 @@
               <a:graphicData uri="http://schemas.openxmlformats.org/drawingml/2006/picture">
                 <pic:pic xmlns:pic="http://schemas.openxmlformats.org/drawingml/2006/picture">
                   <pic:nvPicPr>
-                    <pic:cNvPr id="0" name="Picture 16" descr="C:\Users\JamikaD\AppData\Local\Microsoft\Windows\INetCache\Content.Word\Screenshot (43).png"/>
-                    <pic:cNvPicPr>
-                      <a:picLocks noChangeAspect="1" noChangeArrowheads="1"/>
-                    </pic:cNvPicPr>
+                    <pic:cNvPr id="1" name=""/>
+                    <pic:cNvPicPr/>
                   </pic:nvPicPr>
-                  <pic:blipFill rotWithShape="1">
-                    <a:blip r:embed="rId12" cstate="print">
-                      <a:extLst>
-                        <a:ext uri="{28A0092B-C50C-407E-A947-70E740481C1C}">
-                          <a14:useLocalDpi xmlns:a14="http://schemas.microsoft.com/office/drawing/2010/main" val="0"/>
-                        </a:ext>
-                      </a:extLst>
-                    </a:blip>
-                    <a:srcRect/>
-                    <a:stretch/>
+                  <pic:blipFill>
+                    <a:blip r:embed="rId12"/>
+                    <a:stretch>
+                      <a:fillRect/>
+                    </a:stretch>
                   </pic:blipFill>
-                  <pic:spPr bwMode="auto">
+                  <pic:spPr>
                     <a:xfrm>
                       <a:off x="0" y="0"/>
-                      <a:ext cx="2722058" cy="2160782"/>
+                      <a:ext cx="4830926" cy="2631719"/>
                     </a:xfrm>
                     <a:prstGeom prst="rect">
                       <a:avLst/>
                     </a:prstGeom>
-                    <a:noFill/>
                     <a:ln>
                       <a:solidFill>
                         <a:schemeClr val="tx1"/>
                       </a:solidFill>
                     </a:ln>
-                    <a:extLst>
-                      <a:ext uri="{53640926-AAD7-44D8-BBD7-CCE9431645EC}">
-                        <a14:shadowObscured xmlns:a14="http://schemas.microsoft.com/office/drawing/2010/main"/>
-                      </a:ext>
-                    </a:extLst>
                   </pic:spPr>
                 </pic:pic>
               </a:graphicData>
@@ -671,6 +739,455 @@
     </w:p>
     <w:p>
       <w:pPr>
+        <w:ind w:left="720"/>
+      </w:pPr>
+      <w:r>
+        <w:t>The response area may have a background image on which the student plots points or lines as in this example.</w:t>
+      </w:r>
+    </w:p>
+    <w:p>
+      <w:pPr>
+        <w:jc w:val="center"/>
+      </w:pPr>
+      <w:r>
+        <w:rPr>
+          <w:noProof/>
+        </w:rPr>
+        <w:drawing>
+          <wp:inline distT="0" distB="0" distL="0" distR="0" wp14:anchorId="43C0510F" wp14:editId="5D9BC97C">
+            <wp:extent cx="4813540" cy="2626876"/>
+            <wp:effectExtent l="19050" t="19050" r="25400" b="21590"/>
+            <wp:docPr id="12" name="Picture 12"/>
+            <wp:cNvGraphicFramePr>
+              <a:graphicFrameLocks xmlns:a="http://schemas.openxmlformats.org/drawingml/2006/main" noChangeAspect="1"/>
+            </wp:cNvGraphicFramePr>
+            <a:graphic xmlns:a="http://schemas.openxmlformats.org/drawingml/2006/main">
+              <a:graphicData uri="http://schemas.openxmlformats.org/drawingml/2006/picture">
+                <pic:pic xmlns:pic="http://schemas.openxmlformats.org/drawingml/2006/picture">
+                  <pic:nvPicPr>
+                    <pic:cNvPr id="1" name=""/>
+                    <pic:cNvPicPr/>
+                  </pic:nvPicPr>
+                  <pic:blipFill>
+                    <a:blip r:embed="rId13"/>
+                    <a:stretch>
+                      <a:fillRect/>
+                    </a:stretch>
+                  </pic:blipFill>
+                  <pic:spPr>
+                    <a:xfrm>
+                      <a:off x="0" y="0"/>
+                      <a:ext cx="4832025" cy="2636964"/>
+                    </a:xfrm>
+                    <a:prstGeom prst="rect">
+                      <a:avLst/>
+                    </a:prstGeom>
+                    <a:ln>
+                      <a:solidFill>
+                        <a:schemeClr val="tx1"/>
+                      </a:solidFill>
+                    </a:ln>
+                  </pic:spPr>
+                </pic:pic>
+              </a:graphicData>
+            </a:graphic>
+          </wp:inline>
+        </w:drawing>
+      </w:r>
+    </w:p>
+    <w:p>
+      <w:pPr>
+        <w:ind w:left="720"/>
+      </w:pPr>
+      <w:r>
+        <w:t>Grid Item – Graphing Variants may constrain points and lines; for example they may be constrained to a number line. The background, whether a simple grid, a graph with axes, or another image is simply a bitmap.</w:t>
+      </w:r>
+    </w:p>
+    <w:p>
+      <w:pPr>
+        <w:pStyle w:val="ListParagraph"/>
+      </w:pPr>
+    </w:p>
+    <w:p>
+      <w:pPr>
+        <w:pStyle w:val="ListParagraph"/>
+        <w:numPr>
+          <w:ilvl w:val="2"/>
+          <w:numId w:val="34"/>
+        </w:numPr>
+        <w:rPr>
+          <w:b/>
+        </w:rPr>
+      </w:pPr>
+      <w:r>
+        <w:rPr>
+          <w:b/>
+        </w:rPr>
+        <w:t>Grid Item (GI)</w:t>
+      </w:r>
+      <w:r>
+        <w:rPr>
+          <w:b/>
+        </w:rPr>
+        <w:t xml:space="preserve"> </w:t>
+      </w:r>
+      <w:r>
+        <w:rPr>
+          <w:b/>
+        </w:rPr>
+        <w:t>–</w:t>
+      </w:r>
+      <w:r>
+        <w:rPr>
+          <w:b/>
+        </w:rPr>
+        <w:t xml:space="preserve"> </w:t>
+      </w:r>
+      <w:r>
+        <w:rPr>
+          <w:b/>
+        </w:rPr>
+        <w:t>Hot Spot</w:t>
+      </w:r>
+    </w:p>
+    <w:p>
+      <w:pPr>
+        <w:ind w:left="720"/>
+      </w:pPr>
+      <w:r>
+        <w:t xml:space="preserve">The Grid Item </w:t>
+      </w:r>
+      <w:r>
+        <w:t>–</w:t>
+      </w:r>
+      <w:r>
+        <w:t xml:space="preserve"> </w:t>
+      </w:r>
+      <w:r>
+        <w:t>Hot Spot</w:t>
+      </w:r>
+      <w:r>
+        <w:t xml:space="preserve"> </w:t>
+      </w:r>
+      <w:r>
+        <w:t xml:space="preserve">Variant </w:t>
+      </w:r>
+      <w:r>
+        <w:t xml:space="preserve">response area consists </w:t>
+      </w:r>
+      <w:r>
+        <w:t>of a space in which images are displayed. Clicking</w:t>
+      </w:r>
+      <w:r>
+        <w:t xml:space="preserve"> on certain hot spot areas causes images appear or disappear. Transparent sections of the images allow the background to show through.</w:t>
+      </w:r>
+    </w:p>
+    <w:p>
+      <w:pPr>
+        <w:keepNext/>
+        <w:ind w:left="720"/>
+        <w:rPr>
+          <w:b/>
+        </w:rPr>
+      </w:pPr>
+      <w:r>
+        <w:lastRenderedPageBreak/>
+        <w:t>In this example, the clicking on the shapes causes the selection box to appear around the shape.</w:t>
+      </w:r>
+    </w:p>
+    <w:p>
+      <w:pPr>
+        <w:jc w:val="center"/>
+      </w:pPr>
+      <w:r>
+        <w:rPr>
+          <w:noProof/>
+        </w:rPr>
+        <w:drawing>
+          <wp:inline distT="0" distB="0" distL="0" distR="0" wp14:anchorId="207FD37A" wp14:editId="042AC7C2">
+            <wp:extent cx="4804913" cy="2621655"/>
+            <wp:effectExtent l="19050" t="19050" r="15240" b="26670"/>
+            <wp:docPr id="6" name="Picture 6"/>
+            <wp:cNvGraphicFramePr>
+              <a:graphicFrameLocks xmlns:a="http://schemas.openxmlformats.org/drawingml/2006/main" noChangeAspect="1"/>
+            </wp:cNvGraphicFramePr>
+            <a:graphic xmlns:a="http://schemas.openxmlformats.org/drawingml/2006/main">
+              <a:graphicData uri="http://schemas.openxmlformats.org/drawingml/2006/picture">
+                <pic:pic xmlns:pic="http://schemas.openxmlformats.org/drawingml/2006/picture">
+                  <pic:nvPicPr>
+                    <pic:cNvPr id="1" name=""/>
+                    <pic:cNvPicPr/>
+                  </pic:nvPicPr>
+                  <pic:blipFill>
+                    <a:blip r:embed="rId14"/>
+                    <a:stretch>
+                      <a:fillRect/>
+                    </a:stretch>
+                  </pic:blipFill>
+                  <pic:spPr>
+                    <a:xfrm>
+                      <a:off x="0" y="0"/>
+                      <a:ext cx="4812916" cy="2626022"/>
+                    </a:xfrm>
+                    <a:prstGeom prst="rect">
+                      <a:avLst/>
+                    </a:prstGeom>
+                    <a:ln>
+                      <a:solidFill>
+                        <a:schemeClr val="tx1"/>
+                      </a:solidFill>
+                    </a:ln>
+                  </pic:spPr>
+                </pic:pic>
+              </a:graphicData>
+            </a:graphic>
+          </wp:inline>
+        </w:drawing>
+      </w:r>
+    </w:p>
+    <w:p>
+      <w:pPr>
+        <w:keepNext/>
+        <w:ind w:left="720"/>
+      </w:pPr>
+      <w:r>
+        <w:t>This is another example of a Grid Item –</w:t>
+      </w:r>
+      <w:r>
+        <w:t xml:space="preserve"> Hotspot variant. In this case there is a different image representing each level and they are selectively displayed according to the hotspot where the student clicks. The same technique is also used to create bar charts that may be manipulated by the student.</w:t>
+      </w:r>
+    </w:p>
+    <w:p>
+      <w:pPr>
+        <w:jc w:val="center"/>
+      </w:pPr>
+      <w:r>
+        <w:rPr>
+          <w:noProof/>
+        </w:rPr>
+        <w:drawing>
+          <wp:inline distT="0" distB="0" distL="0" distR="0" wp14:anchorId="342B09AF" wp14:editId="21A23E84">
+            <wp:extent cx="4822166" cy="2653222"/>
+            <wp:effectExtent l="19050" t="19050" r="17145" b="13970"/>
+            <wp:docPr id="15" name="Picture 15"/>
+            <wp:cNvGraphicFramePr>
+              <a:graphicFrameLocks xmlns:a="http://schemas.openxmlformats.org/drawingml/2006/main" noChangeAspect="1"/>
+            </wp:cNvGraphicFramePr>
+            <a:graphic xmlns:a="http://schemas.openxmlformats.org/drawingml/2006/main">
+              <a:graphicData uri="http://schemas.openxmlformats.org/drawingml/2006/picture">
+                <pic:pic xmlns:pic="http://schemas.openxmlformats.org/drawingml/2006/picture">
+                  <pic:nvPicPr>
+                    <pic:cNvPr id="1" name=""/>
+                    <pic:cNvPicPr/>
+                  </pic:nvPicPr>
+                  <pic:blipFill>
+                    <a:blip r:embed="rId15"/>
+                    <a:stretch>
+                      <a:fillRect/>
+                    </a:stretch>
+                  </pic:blipFill>
+                  <pic:spPr>
+                    <a:xfrm>
+                      <a:off x="0" y="0"/>
+                      <a:ext cx="4834065" cy="2659769"/>
+                    </a:xfrm>
+                    <a:prstGeom prst="rect">
+                      <a:avLst/>
+                    </a:prstGeom>
+                    <a:ln>
+                      <a:solidFill>
+                        <a:schemeClr val="tx1"/>
+                      </a:solidFill>
+                    </a:ln>
+                  </pic:spPr>
+                </pic:pic>
+              </a:graphicData>
+            </a:graphic>
+          </wp:inline>
+        </w:drawing>
+      </w:r>
+    </w:p>
+    <w:p>
+      <w:pPr>
+        <w:jc w:val="center"/>
+      </w:pPr>
+    </w:p>
+    <w:p>
+      <w:pPr>
+        <w:pStyle w:val="ListParagraph"/>
+        <w:numPr>
+          <w:ilvl w:val="2"/>
+          <w:numId w:val="34"/>
+        </w:numPr>
+        <w:rPr>
+          <w:b/>
+        </w:rPr>
+      </w:pPr>
+      <w:r>
+        <w:rPr>
+          <w:b/>
+        </w:rPr>
+        <w:t>Grid Item (GI)</w:t>
+      </w:r>
+      <w:r>
+        <w:rPr>
+          <w:b/>
+        </w:rPr>
+        <w:t xml:space="preserve"> – </w:t>
+      </w:r>
+      <w:r>
+        <w:rPr>
+          <w:b/>
+        </w:rPr>
+        <w:t>Drag and Drop</w:t>
+      </w:r>
+    </w:p>
+    <w:p>
+      <w:pPr>
+        <w:ind w:left="720"/>
+      </w:pPr>
+      <w:r>
+        <w:t>The Grid Item – Drag and Drop variant</w:t>
+      </w:r>
+      <w:r>
+        <w:t xml:space="preserve"> has a workspace with a background image. Other images can be dragged and dropped into the workspace. The drop locations may or may not be constrained. When they are constrained, dropped images snap to nearby </w:t>
+      </w:r>
+      <w:proofErr w:type="spellStart"/>
+      <w:r>
+        <w:t>locaitons</w:t>
+      </w:r>
+      <w:proofErr w:type="spellEnd"/>
+      <w:r>
+        <w:t>.</w:t>
+      </w:r>
+    </w:p>
+    <w:p>
+      <w:pPr>
+        <w:keepNext/>
+        <w:ind w:left="720"/>
+      </w:pPr>
+      <w:r>
+        <w:lastRenderedPageBreak/>
+        <w:t>This example of the Drag and Drop variant includes a palette of items to the left that can be drag into the workspace. The same item may be used more than once. The student may use the delete tool can be used to remove an item from the workspace.</w:t>
+      </w:r>
+    </w:p>
+    <w:p>
+      <w:pPr>
+        <w:jc w:val="center"/>
+      </w:pPr>
+      <w:r>
+        <w:rPr>
+          <w:noProof/>
+        </w:rPr>
+        <w:drawing>
+          <wp:inline distT="0" distB="0" distL="0" distR="0" wp14:anchorId="67A14AFF" wp14:editId="61572D4A">
+            <wp:extent cx="4866326" cy="2665562"/>
+            <wp:effectExtent l="19050" t="19050" r="10795" b="20955"/>
+            <wp:docPr id="16" name="Picture 16"/>
+            <wp:cNvGraphicFramePr>
+              <a:graphicFrameLocks xmlns:a="http://schemas.openxmlformats.org/drawingml/2006/main" noChangeAspect="1"/>
+            </wp:cNvGraphicFramePr>
+            <a:graphic xmlns:a="http://schemas.openxmlformats.org/drawingml/2006/main">
+              <a:graphicData uri="http://schemas.openxmlformats.org/drawingml/2006/picture">
+                <pic:pic xmlns:pic="http://schemas.openxmlformats.org/drawingml/2006/picture">
+                  <pic:nvPicPr>
+                    <pic:cNvPr id="1" name=""/>
+                    <pic:cNvPicPr/>
+                  </pic:nvPicPr>
+                  <pic:blipFill>
+                    <a:blip r:embed="rId16"/>
+                    <a:stretch>
+                      <a:fillRect/>
+                    </a:stretch>
+                  </pic:blipFill>
+                  <pic:spPr>
+                    <a:xfrm>
+                      <a:off x="0" y="0"/>
+                      <a:ext cx="4882506" cy="2674425"/>
+                    </a:xfrm>
+                    <a:prstGeom prst="rect">
+                      <a:avLst/>
+                    </a:prstGeom>
+                    <a:ln>
+                      <a:solidFill>
+                        <a:schemeClr val="tx1"/>
+                      </a:solidFill>
+                    </a:ln>
+                  </pic:spPr>
+                </pic:pic>
+              </a:graphicData>
+            </a:graphic>
+          </wp:inline>
+        </w:drawing>
+      </w:r>
+    </w:p>
+    <w:p>
+      <w:pPr>
+        <w:jc w:val="center"/>
+      </w:pPr>
+    </w:p>
+    <w:p>
+      <w:pPr>
+        <w:keepNext/>
+        <w:ind w:left="720"/>
+      </w:pPr>
+      <w:r>
+        <w:t>This example has images pre-located in the workspace that may be moved around by the student. They may be moved around but not added or deleted.</w:t>
+      </w:r>
+    </w:p>
+    <w:p>
+      <w:pPr>
+        <w:jc w:val="center"/>
+      </w:pPr>
+      <w:r>
+        <w:rPr>
+          <w:noProof/>
+        </w:rPr>
+        <w:drawing>
+          <wp:inline distT="0" distB="0" distL="0" distR="0" wp14:anchorId="6DC17406" wp14:editId="7AB8BA85">
+            <wp:extent cx="4869576" cy="2656936"/>
+            <wp:effectExtent l="19050" t="19050" r="26670" b="10160"/>
+            <wp:docPr id="17" name="Picture 17"/>
+            <wp:cNvGraphicFramePr>
+              <a:graphicFrameLocks xmlns:a="http://schemas.openxmlformats.org/drawingml/2006/main" noChangeAspect="1"/>
+            </wp:cNvGraphicFramePr>
+            <a:graphic xmlns:a="http://schemas.openxmlformats.org/drawingml/2006/main">
+              <a:graphicData uri="http://schemas.openxmlformats.org/drawingml/2006/picture">
+                <pic:pic xmlns:pic="http://schemas.openxmlformats.org/drawingml/2006/picture">
+                  <pic:nvPicPr>
+                    <pic:cNvPr id="1" name=""/>
+                    <pic:cNvPicPr/>
+                  </pic:nvPicPr>
+                  <pic:blipFill>
+                    <a:blip r:embed="rId17"/>
+                    <a:stretch>
+                      <a:fillRect/>
+                    </a:stretch>
+                  </pic:blipFill>
+                  <pic:spPr>
+                    <a:xfrm>
+                      <a:off x="0" y="0"/>
+                      <a:ext cx="4913866" cy="2681101"/>
+                    </a:xfrm>
+                    <a:prstGeom prst="rect">
+                      <a:avLst/>
+                    </a:prstGeom>
+                    <a:ln>
+                      <a:solidFill>
+                        <a:schemeClr val="tx1"/>
+                      </a:solidFill>
+                    </a:ln>
+                  </pic:spPr>
+                </pic:pic>
+              </a:graphicData>
+            </a:graphic>
+          </wp:inline>
+        </w:drawing>
+      </w:r>
+    </w:p>
+    <w:p/>
+    <w:p>
+      <w:pPr>
         <w:pStyle w:val="ListParagraph"/>
         <w:numPr>
           <w:ilvl w:val="1"/>
@@ -684,52 +1201,52 @@
         <w:rPr>
           <w:b/>
         </w:rPr>
+        <w:t>Hot Text</w:t>
+      </w:r>
+      <w:r>
+        <w:rPr>
+          <w:b/>
+        </w:rPr>
+        <w:t xml:space="preserve"> (HTQ</w:t>
+      </w:r>
+      <w:r>
+        <w:rPr>
+          <w:b/>
+        </w:rPr>
+        <w:t>)</w:t>
+      </w:r>
+    </w:p>
+    <w:p>
+      <w:pPr>
+        <w:pStyle w:val="ListParagraph"/>
+        <w:ind w:left="1080"/>
+      </w:pPr>
+    </w:p>
+    <w:p>
+      <w:pPr>
+        <w:pStyle w:val="ListParagraph"/>
+        <w:ind w:left="1080"/>
+      </w:pPr>
+      <w:r>
+        <w:t>The response area for Hot Text items consists of a section of text containing interactive words or phrases that students can either select (highlight) by clicking or rearrange by clicking and dragging.  In the image below, the word ‘stacked’, outlined in light blue, is an example.</w:t>
+      </w:r>
+    </w:p>
+    <w:p>
+      <w:pPr>
+        <w:pStyle w:val="ListParagraph"/>
+        <w:ind w:left="1080"/>
+      </w:pPr>
+    </w:p>
+    <w:p>
+      <w:pPr>
+        <w:pStyle w:val="ListParagraph"/>
+        <w:jc w:val="center"/>
+      </w:pPr>
+      <w:r>
+        <w:rPr>
+          <w:noProof/>
+        </w:rPr>
         <w:lastRenderedPageBreak/>
-        <w:t>Hot Text</w:t>
-      </w:r>
-      <w:r>
-        <w:rPr>
-          <w:b/>
-        </w:rPr>
-        <w:t xml:space="preserve"> (HTQ</w:t>
-      </w:r>
-      <w:r>
-        <w:rPr>
-          <w:b/>
-        </w:rPr>
-        <w:t>)</w:t>
-      </w:r>
-    </w:p>
-    <w:p>
-      <w:pPr>
-        <w:pStyle w:val="ListParagraph"/>
-        <w:ind w:left="1080"/>
-      </w:pPr>
-    </w:p>
-    <w:p>
-      <w:pPr>
-        <w:pStyle w:val="ListParagraph"/>
-        <w:ind w:left="1080"/>
-      </w:pPr>
-      <w:r>
-        <w:t>The response area for Hot Text items consists of a section of text containing interactive words or phrases that students can either select (highlight) by clicking or rearrange by clicking and dragging.  In the image below, the word ‘stacked’, outlined in light blue, is an example.</w:t>
-      </w:r>
-    </w:p>
-    <w:p>
-      <w:pPr>
-        <w:pStyle w:val="ListParagraph"/>
-        <w:ind w:left="1080"/>
-      </w:pPr>
-    </w:p>
-    <w:p>
-      <w:pPr>
-        <w:pStyle w:val="ListParagraph"/>
-        <w:jc w:val="center"/>
-      </w:pPr>
-      <w:r>
-        <w:rPr>
-          <w:noProof/>
-        </w:rPr>
         <w:drawing>
           <wp:inline distT="0" distB="0" distL="0" distR="0" wp14:anchorId="2248948A" wp14:editId="65A3C94B">
             <wp:extent cx="4915561" cy="1774355"/>
@@ -748,7 +1265,7 @@
                     </pic:cNvPicPr>
                   </pic:nvPicPr>
                   <pic:blipFill>
-                    <a:blip r:embed="rId13" cstate="print">
+                    <a:blip r:embed="rId18" cstate="print">
                       <a:extLst>
                         <a:ext uri="{28A0092B-C50C-407E-A947-70E740481C1C}">
                           <a14:useLocalDpi xmlns:a14="http://schemas.microsoft.com/office/drawing/2010/main" val="0"/>
@@ -863,7 +1380,7 @@
                     </pic:cNvPicPr>
                   </pic:nvPicPr>
                   <pic:blipFill rotWithShape="1">
-                    <a:blip r:embed="rId14">
+                    <a:blip r:embed="rId19">
                       <a:extLst>
                         <a:ext uri="{28A0092B-C50C-407E-A947-70E740481C1C}">
                           <a14:useLocalDpi xmlns:a14="http://schemas.microsoft.com/office/drawing/2010/main" val="0"/>
@@ -954,10 +1471,16 @@
         <w:pStyle w:val="ListParagraph"/>
       </w:pPr>
       <w:r>
-        <w:t>For the Match Interaction (MI) types, the student will select all boxes that apply</w:t>
+        <w:t xml:space="preserve">For the Match Interaction (MI) types, </w:t>
+      </w:r>
+      <w:r>
+        <w:t>text or images in rows are matched values in columns</w:t>
       </w:r>
       <w:r>
         <w:t>.</w:t>
+      </w:r>
+      <w:r>
+        <w:t xml:space="preserve"> The student selects the boxes where a match is valid.</w:t>
       </w:r>
     </w:p>
     <w:p>
@@ -992,7 +1515,7 @@
                     </pic:cNvPicPr>
                   </pic:nvPicPr>
                   <pic:blipFill rotWithShape="1">
-                    <a:blip r:embed="rId15" cstate="print">
+                    <a:blip r:embed="rId20" cstate="print">
                       <a:extLst>
                         <a:ext uri="{28A0092B-C50C-407E-A947-70E740481C1C}">
                           <a14:useLocalDpi xmlns:a14="http://schemas.microsoft.com/office/drawing/2010/main" val="0"/>
@@ -1047,11 +1570,7 @@
     <w:p>
       <w:pPr>
         <w:pStyle w:val="ListParagraph"/>
-      </w:pPr>
-    </w:p>
-    <w:p>
-      <w:pPr>
-        <w:pStyle w:val="ListParagraph"/>
+        <w:keepNext/>
         <w:numPr>
           <w:ilvl w:val="1"/>
           <w:numId w:val="34"/>
@@ -1083,20 +1602,17 @@
     <w:p>
       <w:pPr>
         <w:pStyle w:val="ListParagraph"/>
-      </w:pPr>
-    </w:p>
-    <w:p>
-      <w:pPr>
-        <w:pStyle w:val="ListParagraph"/>
+        <w:keepNext/>
+      </w:pPr>
+    </w:p>
+    <w:p>
+      <w:pPr>
+        <w:pStyle w:val="ListParagraph"/>
+        <w:keepNext/>
       </w:pPr>
       <w:r>
         <w:t>For the Multi Select (MS) option, students are given a number of items to select to answer the questions.  For the example below, two of the listed items will be selected.</w:t>
       </w:r>
-    </w:p>
-    <w:p>
-      <w:pPr>
-        <w:pStyle w:val="ListParagraph"/>
-      </w:pPr>
     </w:p>
     <w:p>
       <w:pPr>
@@ -1125,7 +1641,7 @@
                     </pic:cNvPicPr>
                   </pic:nvPicPr>
                   <pic:blipFill>
-                    <a:blip r:embed="rId16" cstate="print">
+                    <a:blip r:embed="rId21" cstate="print">
                       <a:extLst>
                         <a:ext uri="{28A0092B-C50C-407E-A947-70E740481C1C}">
                           <a14:useLocalDpi xmlns:a14="http://schemas.microsoft.com/office/drawing/2010/main" val="0"/>
@@ -1240,7 +1756,7 @@
                     </pic:cNvPicPr>
                   </pic:nvPicPr>
                   <pic:blipFill>
-                    <a:blip r:embed="rId17" cstate="print">
+                    <a:blip r:embed="rId22" cstate="print">
                       <a:extLst>
                         <a:ext uri="{28A0092B-C50C-407E-A947-70E740481C1C}">
                           <a14:useLocalDpi xmlns:a14="http://schemas.microsoft.com/office/drawing/2010/main" val="0"/>
@@ -1369,7 +1885,7 @@
                     </pic:cNvPicPr>
                   </pic:nvPicPr>
                   <pic:blipFill rotWithShape="1">
-                    <a:blip r:embed="rId18">
+                    <a:blip r:embed="rId23">
                       <a:extLst>
                         <a:ext uri="{28A0092B-C50C-407E-A947-70E740481C1C}">
                           <a14:useLocalDpi xmlns:a14="http://schemas.microsoft.com/office/drawing/2010/main" val="0"/>
@@ -1420,12 +1936,38 @@
           <w:numId w:val="34"/>
         </w:numPr>
         <w:contextualSpacing w:val="0"/>
-      </w:pPr>
-      <w:r>
-        <w:t>Supplementary</w:t>
-      </w:r>
-      <w:r>
-        <w:t xml:space="preserve"> item types are</w:t>
+        <w:rPr>
+          <w:b/>
+        </w:rPr>
+      </w:pPr>
+      <w:r>
+        <w:rPr>
+          <w:b/>
+        </w:rPr>
+        <w:t>Supplementary I</w:t>
+      </w:r>
+      <w:r>
+        <w:rPr>
+          <w:b/>
+        </w:rPr>
+        <w:t>tem</w:t>
+      </w:r>
+      <w:r>
+        <w:rPr>
+          <w:b/>
+        </w:rPr>
+        <w:t xml:space="preserve"> Types</w:t>
+      </w:r>
+    </w:p>
+    <w:p>
+      <w:pPr>
+        <w:ind w:left="720"/>
+      </w:pPr>
+      <w:r>
+        <w:t>Supplementary item</w:t>
+      </w:r>
+      <w:r>
+        <w:t xml:space="preserve"> types are</w:t>
       </w:r>
       <w:r>
         <w:t xml:space="preserve">, </w:t>
@@ -1576,6 +2118,28 @@
           <w:ilvl w:val="0"/>
           <w:numId w:val="34"/>
         </w:numPr>
+        <w:rPr>
+          <w:b/>
+        </w:rPr>
+      </w:pPr>
+      <w:r>
+        <w:rPr>
+          <w:b/>
+        </w:rPr>
+        <w:t>Accessibility Features</w:t>
+      </w:r>
+    </w:p>
+    <w:p>
+      <w:pPr>
+        <w:pStyle w:val="ListParagraph"/>
+        <w:rPr>
+          <w:b/>
+        </w:rPr>
+      </w:pPr>
+    </w:p>
+    <w:p>
+      <w:pPr>
+        <w:pStyle w:val="ListParagraph"/>
       </w:pPr>
       <w:r>
         <w:t>Accessibility features are made available in one of three ways</w:t>
@@ -1602,9 +2166,40 @@
         <w:t>.</w:t>
       </w:r>
       <w:r>
-        <w:t xml:space="preserve">  This document only defines the item-embedded features.  Additional details about system- and non-embedded features can be referenced through the Usability, Accessibility, and Accommodations Guidelines (UAAG) found on SmarterBalanced.org (</w:t>
-      </w:r>
-      <w:hyperlink r:id="rId19" w:history="1">
+        <w:t xml:space="preserve"> </w:t>
+      </w:r>
+    </w:p>
+    <w:p>
+      <w:pPr>
+        <w:pStyle w:val="ListParagraph"/>
+      </w:pPr>
+    </w:p>
+    <w:p>
+      <w:pPr>
+        <w:pStyle w:val="ListParagraph"/>
+      </w:pPr>
+      <w:r>
+        <w:t>This document only de</w:t>
+      </w:r>
+      <w:r>
+        <w:t>scribes</w:t>
+      </w:r>
+      <w:r>
+        <w:t xml:space="preserve"> the item-embedded features.  Additional details about </w:t>
+      </w:r>
+      <w:r>
+        <w:t xml:space="preserve">all accessibility </w:t>
+      </w:r>
+      <w:r>
+        <w:t xml:space="preserve">features can be </w:t>
+      </w:r>
+      <w:r>
+        <w:t>found in</w:t>
+      </w:r>
+      <w:r>
+        <w:t xml:space="preserve"> the Usability, Accessibility, and Accommodations Guidelines (UAAG) found on SmarterBalanced.org (</w:t>
+      </w:r>
+      <w:hyperlink r:id="rId24" w:history="1">
         <w:r>
           <w:rPr>
             <w:rStyle w:val="Hyperlink"/>
@@ -1652,6 +2247,14 @@
         <w:t>s</w:t>
       </w:r>
       <w:r>
+        <w:t xml:space="preserve"> and may be customized to match the item </w:t>
+      </w:r>
+      <w:proofErr w:type="spellStart"/>
+      <w:r>
+        <w:t>contnet</w:t>
+      </w:r>
+      <w:proofErr w:type="spellEnd"/>
+      <w:r>
         <w:t xml:space="preserve">. </w:t>
       </w:r>
       <w:r>
@@ -1724,7 +2327,7 @@
         </w:numPr>
       </w:pPr>
       <w:r>
-        <w:t>Braille annotations – for use by assistive technology including refreshable braille displays.</w:t>
+        <w:t>Braille emboss-on-demand attachments</w:t>
       </w:r>
     </w:p>
     <w:p>
@@ -1736,7 +2339,7 @@
         </w:numPr>
       </w:pPr>
       <w:r>
-        <w:t>Braille emboss-on-demand attachments</w:t>
+        <w:t>Stacked translation into multiple languages</w:t>
       </w:r>
     </w:p>
     <w:p>
@@ -1748,7 +2351,8 @@
         </w:numPr>
       </w:pPr>
       <w:r>
-        <w:t>Stacked translation into multiple languages</w:t>
+        <w:lastRenderedPageBreak/>
+        <w:t>English glossary for specific words or phrases.</w:t>
       </w:r>
     </w:p>
     <w:p>
@@ -1760,7 +2364,7 @@
         </w:numPr>
       </w:pPr>
       <w:r>
-        <w:t>English glossary for specific words or phrases.</w:t>
+        <w:t>Translated glossary for specific words or phrases</w:t>
       </w:r>
     </w:p>
     <w:p>
@@ -1772,7 +2376,7 @@
         </w:numPr>
       </w:pPr>
       <w:r>
-        <w:t>Translated glossary for specific words or phrases</w:t>
+        <w:t>Image glossary for specific words or phrases</w:t>
       </w:r>
     </w:p>
     <w:p>
@@ -1784,7 +2388,6 @@
         </w:numPr>
       </w:pPr>
       <w:r>
-        <w:lastRenderedPageBreak/>
         <w:t>Audio clips attached to English and translated glossary entries</w:t>
       </w:r>
     </w:p>
@@ -1815,6 +2418,12 @@
     <w:p>
       <w:pPr>
         <w:pStyle w:val="ListParagraph"/>
+        <w:ind w:left="1800"/>
+      </w:pPr>
+    </w:p>
+    <w:p>
+      <w:pPr>
+        <w:pStyle w:val="ListParagraph"/>
         <w:numPr>
           <w:ilvl w:val="1"/>
           <w:numId w:val="34"/>
@@ -1834,6 +2443,12 @@
     <w:p>
       <w:pPr>
         <w:pStyle w:val="ListParagraph"/>
+        <w:ind w:left="1080"/>
+      </w:pPr>
+    </w:p>
+    <w:p>
+      <w:pPr>
+        <w:pStyle w:val="ListParagraph"/>
         <w:numPr>
           <w:ilvl w:val="1"/>
           <w:numId w:val="34"/>
@@ -1850,15 +2465,9 @@
         <w:t xml:space="preserve"> are provided by the test administrator or organization. Examples are a paper multiplication table, translated test directions, or a bilingual dictionary.</w:t>
       </w:r>
     </w:p>
-    <w:p>
-      <w:pPr>
-        <w:pStyle w:val="ListParagraph"/>
-        <w:ind w:left="1080"/>
-      </w:pPr>
-    </w:p>
     <w:p/>
     <w:sectPr>
-      <w:footerReference w:type="default" r:id="rId20"/>
+      <w:footerReference w:type="default" r:id="rId25"/>
       <w:pgSz w:w="12240" w:h="15840" w:code="1"/>
       <w:pgMar w:top="1440" w:right="1440" w:bottom="1440" w:left="1440" w:header="720" w:footer="720" w:gutter="0"/>
       <w:cols w:space="720"/>
@@ -2002,7 +2611,7 @@
         <w:sz w:val="20"/>
         <w:szCs w:val="20"/>
       </w:rPr>
-      <w:t>6</w:t>
+      <w:t>9</w:t>
     </w:r>
     <w:r>
       <w:rPr>
@@ -2675,6 +3284,127 @@
     </w:lvl>
   </w:abstractNum>
   <w:abstractNum w:abstractNumId="14" w15:restartNumberingAfterBreak="0">
+    <w:nsid w:val="19D653C4"/>
+    <w:multiLevelType w:val="multilevel"/>
+    <w:tmpl w:val="24809CBA"/>
+    <w:lvl w:ilvl="0">
+      <w:start w:val="1"/>
+      <w:numFmt w:val="decimal"/>
+      <w:lvlText w:val="%1."/>
+      <w:lvlJc w:val="left"/>
+      <w:pPr>
+        <w:ind w:left="720" w:hanging="360"/>
+      </w:pPr>
+      <w:rPr>
+        <w:rFonts w:hint="default"/>
+      </w:rPr>
+    </w:lvl>
+    <w:lvl w:ilvl="1">
+      <w:start w:val="1"/>
+      <w:numFmt w:val="decimal"/>
+      <w:isLgl/>
+      <w:lvlText w:val="%1.%2"/>
+      <w:lvlJc w:val="left"/>
+      <w:pPr>
+        <w:ind w:left="1080" w:hanging="360"/>
+      </w:pPr>
+      <w:rPr>
+        <w:rFonts w:hint="default"/>
+      </w:rPr>
+    </w:lvl>
+    <w:lvl w:ilvl="2">
+      <w:start w:val="1"/>
+      <w:numFmt w:val="decimal"/>
+      <w:isLgl/>
+      <w:lvlText w:val="%1.%2.%3"/>
+      <w:lvlJc w:val="left"/>
+      <w:pPr>
+        <w:ind w:left="1800" w:hanging="720"/>
+      </w:pPr>
+      <w:rPr>
+        <w:rFonts w:hint="default"/>
+      </w:rPr>
+    </w:lvl>
+    <w:lvl w:ilvl="3">
+      <w:start w:val="1"/>
+      <w:numFmt w:val="decimal"/>
+      <w:isLgl/>
+      <w:lvlText w:val="%1.%2.%3.%4"/>
+      <w:lvlJc w:val="left"/>
+      <w:pPr>
+        <w:ind w:left="2160" w:hanging="720"/>
+      </w:pPr>
+      <w:rPr>
+        <w:rFonts w:hint="default"/>
+      </w:rPr>
+    </w:lvl>
+    <w:lvl w:ilvl="4">
+      <w:start w:val="1"/>
+      <w:numFmt w:val="decimal"/>
+      <w:isLgl/>
+      <w:lvlText w:val="%1.%2.%3.%4.%5"/>
+      <w:lvlJc w:val="left"/>
+      <w:pPr>
+        <w:ind w:left="2880" w:hanging="1080"/>
+      </w:pPr>
+      <w:rPr>
+        <w:rFonts w:hint="default"/>
+      </w:rPr>
+    </w:lvl>
+    <w:lvl w:ilvl="5">
+      <w:start w:val="1"/>
+      <w:numFmt w:val="decimal"/>
+      <w:isLgl/>
+      <w:lvlText w:val="%1.%2.%3.%4.%5.%6"/>
+      <w:lvlJc w:val="left"/>
+      <w:pPr>
+        <w:ind w:left="3240" w:hanging="1080"/>
+      </w:pPr>
+      <w:rPr>
+        <w:rFonts w:hint="default"/>
+      </w:rPr>
+    </w:lvl>
+    <w:lvl w:ilvl="6">
+      <w:start w:val="1"/>
+      <w:numFmt w:val="decimal"/>
+      <w:isLgl/>
+      <w:lvlText w:val="%1.%2.%3.%4.%5.%6.%7"/>
+      <w:lvlJc w:val="left"/>
+      <w:pPr>
+        <w:ind w:left="3960" w:hanging="1440"/>
+      </w:pPr>
+      <w:rPr>
+        <w:rFonts w:hint="default"/>
+      </w:rPr>
+    </w:lvl>
+    <w:lvl w:ilvl="7">
+      <w:start w:val="1"/>
+      <w:numFmt w:val="decimal"/>
+      <w:isLgl/>
+      <w:lvlText w:val="%1.%2.%3.%4.%5.%6.%7.%8"/>
+      <w:lvlJc w:val="left"/>
+      <w:pPr>
+        <w:ind w:left="4320" w:hanging="1440"/>
+      </w:pPr>
+      <w:rPr>
+        <w:rFonts w:hint="default"/>
+      </w:rPr>
+    </w:lvl>
+    <w:lvl w:ilvl="8">
+      <w:start w:val="1"/>
+      <w:numFmt w:val="decimal"/>
+      <w:isLgl/>
+      <w:lvlText w:val="%1.%2.%3.%4.%5.%6.%7.%8.%9"/>
+      <w:lvlJc w:val="left"/>
+      <w:pPr>
+        <w:ind w:left="5040" w:hanging="1800"/>
+      </w:pPr>
+      <w:rPr>
+        <w:rFonts w:hint="default"/>
+      </w:rPr>
+    </w:lvl>
+  </w:abstractNum>
+  <w:abstractNum w:abstractNumId="15" w15:restartNumberingAfterBreak="0">
     <w:nsid w:val="1B8E461F"/>
     <w:multiLevelType w:val="hybridMultilevel"/>
     <w:tmpl w:val="C8ECA65C"/>
@@ -2763,7 +3493,7 @@
       </w:pPr>
     </w:lvl>
   </w:abstractNum>
-  <w:abstractNum w:abstractNumId="15" w15:restartNumberingAfterBreak="0">
+  <w:abstractNum w:abstractNumId="16" w15:restartNumberingAfterBreak="0">
     <w:nsid w:val="1EA1494A"/>
     <w:multiLevelType w:val="hybridMultilevel"/>
     <w:tmpl w:val="C74064F8"/>
@@ -2876,7 +3606,7 @@
       </w:rPr>
     </w:lvl>
   </w:abstractNum>
-  <w:abstractNum w:abstractNumId="16" w15:restartNumberingAfterBreak="0">
+  <w:abstractNum w:abstractNumId="17" w15:restartNumberingAfterBreak="0">
     <w:nsid w:val="2A6D50E6"/>
     <w:multiLevelType w:val="multilevel"/>
     <w:tmpl w:val="24809CBA"/>
@@ -2997,7 +3727,7 @@
       </w:rPr>
     </w:lvl>
   </w:abstractNum>
-  <w:abstractNum w:abstractNumId="17" w15:restartNumberingAfterBreak="0">
+  <w:abstractNum w:abstractNumId="18" w15:restartNumberingAfterBreak="0">
     <w:nsid w:val="2F5455C0"/>
     <w:multiLevelType w:val="hybridMultilevel"/>
     <w:tmpl w:val="C4045AA8"/>
@@ -3110,7 +3840,7 @@
       </w:rPr>
     </w:lvl>
   </w:abstractNum>
-  <w:abstractNum w:abstractNumId="18" w15:restartNumberingAfterBreak="0">
+  <w:abstractNum w:abstractNumId="19" w15:restartNumberingAfterBreak="0">
     <w:nsid w:val="3EE220F7"/>
     <w:multiLevelType w:val="hybridMultilevel"/>
     <w:tmpl w:val="DBA03202"/>
@@ -3223,7 +3953,7 @@
       </w:rPr>
     </w:lvl>
   </w:abstractNum>
-  <w:abstractNum w:abstractNumId="19" w15:restartNumberingAfterBreak="0">
+  <w:abstractNum w:abstractNumId="20" w15:restartNumberingAfterBreak="0">
     <w:nsid w:val="503C5792"/>
     <w:multiLevelType w:val="hybridMultilevel"/>
     <w:tmpl w:val="A6C41E64"/>
@@ -3336,7 +4066,7 @@
       </w:rPr>
     </w:lvl>
   </w:abstractNum>
-  <w:abstractNum w:abstractNumId="20" w15:restartNumberingAfterBreak="0">
+  <w:abstractNum w:abstractNumId="21" w15:restartNumberingAfterBreak="0">
     <w:nsid w:val="528D4443"/>
     <w:multiLevelType w:val="hybridMultilevel"/>
     <w:tmpl w:val="EB7475A8"/>
@@ -3450,7 +4180,128 @@
       </w:rPr>
     </w:lvl>
   </w:abstractNum>
-  <w:abstractNum w:abstractNumId="21" w15:restartNumberingAfterBreak="0">
+  <w:abstractNum w:abstractNumId="22" w15:restartNumberingAfterBreak="0">
+    <w:nsid w:val="596126CC"/>
+    <w:multiLevelType w:val="multilevel"/>
+    <w:tmpl w:val="24809CBA"/>
+    <w:lvl w:ilvl="0">
+      <w:start w:val="1"/>
+      <w:numFmt w:val="decimal"/>
+      <w:lvlText w:val="%1."/>
+      <w:lvlJc w:val="left"/>
+      <w:pPr>
+        <w:ind w:left="720" w:hanging="360"/>
+      </w:pPr>
+      <w:rPr>
+        <w:rFonts w:hint="default"/>
+      </w:rPr>
+    </w:lvl>
+    <w:lvl w:ilvl="1">
+      <w:start w:val="1"/>
+      <w:numFmt w:val="decimal"/>
+      <w:isLgl/>
+      <w:lvlText w:val="%1.%2"/>
+      <w:lvlJc w:val="left"/>
+      <w:pPr>
+        <w:ind w:left="1080" w:hanging="360"/>
+      </w:pPr>
+      <w:rPr>
+        <w:rFonts w:hint="default"/>
+      </w:rPr>
+    </w:lvl>
+    <w:lvl w:ilvl="2">
+      <w:start w:val="1"/>
+      <w:numFmt w:val="decimal"/>
+      <w:isLgl/>
+      <w:lvlText w:val="%1.%2.%3"/>
+      <w:lvlJc w:val="left"/>
+      <w:pPr>
+        <w:ind w:left="1800" w:hanging="720"/>
+      </w:pPr>
+      <w:rPr>
+        <w:rFonts w:hint="default"/>
+      </w:rPr>
+    </w:lvl>
+    <w:lvl w:ilvl="3">
+      <w:start w:val="1"/>
+      <w:numFmt w:val="decimal"/>
+      <w:isLgl/>
+      <w:lvlText w:val="%1.%2.%3.%4"/>
+      <w:lvlJc w:val="left"/>
+      <w:pPr>
+        <w:ind w:left="2160" w:hanging="720"/>
+      </w:pPr>
+      <w:rPr>
+        <w:rFonts w:hint="default"/>
+      </w:rPr>
+    </w:lvl>
+    <w:lvl w:ilvl="4">
+      <w:start w:val="1"/>
+      <w:numFmt w:val="decimal"/>
+      <w:isLgl/>
+      <w:lvlText w:val="%1.%2.%3.%4.%5"/>
+      <w:lvlJc w:val="left"/>
+      <w:pPr>
+        <w:ind w:left="2880" w:hanging="1080"/>
+      </w:pPr>
+      <w:rPr>
+        <w:rFonts w:hint="default"/>
+      </w:rPr>
+    </w:lvl>
+    <w:lvl w:ilvl="5">
+      <w:start w:val="1"/>
+      <w:numFmt w:val="decimal"/>
+      <w:isLgl/>
+      <w:lvlText w:val="%1.%2.%3.%4.%5.%6"/>
+      <w:lvlJc w:val="left"/>
+      <w:pPr>
+        <w:ind w:left="3240" w:hanging="1080"/>
+      </w:pPr>
+      <w:rPr>
+        <w:rFonts w:hint="default"/>
+      </w:rPr>
+    </w:lvl>
+    <w:lvl w:ilvl="6">
+      <w:start w:val="1"/>
+      <w:numFmt w:val="decimal"/>
+      <w:isLgl/>
+      <w:lvlText w:val="%1.%2.%3.%4.%5.%6.%7"/>
+      <w:lvlJc w:val="left"/>
+      <w:pPr>
+        <w:ind w:left="3960" w:hanging="1440"/>
+      </w:pPr>
+      <w:rPr>
+        <w:rFonts w:hint="default"/>
+      </w:rPr>
+    </w:lvl>
+    <w:lvl w:ilvl="7">
+      <w:start w:val="1"/>
+      <w:numFmt w:val="decimal"/>
+      <w:isLgl/>
+      <w:lvlText w:val="%1.%2.%3.%4.%5.%6.%7.%8"/>
+      <w:lvlJc w:val="left"/>
+      <w:pPr>
+        <w:ind w:left="4320" w:hanging="1440"/>
+      </w:pPr>
+      <w:rPr>
+        <w:rFonts w:hint="default"/>
+      </w:rPr>
+    </w:lvl>
+    <w:lvl w:ilvl="8">
+      <w:start w:val="1"/>
+      <w:numFmt w:val="decimal"/>
+      <w:isLgl/>
+      <w:lvlText w:val="%1.%2.%3.%4.%5.%6.%7.%8.%9"/>
+      <w:lvlJc w:val="left"/>
+      <w:pPr>
+        <w:ind w:left="5040" w:hanging="1800"/>
+      </w:pPr>
+      <w:rPr>
+        <w:rFonts w:hint="default"/>
+      </w:rPr>
+    </w:lvl>
+  </w:abstractNum>
+  <w:abstractNum w:abstractNumId="23" w15:restartNumberingAfterBreak="0">
     <w:nsid w:val="59671CCD"/>
     <w:multiLevelType w:val="hybridMultilevel"/>
     <w:tmpl w:val="15C80936"/>
@@ -3563,7 +4414,7 @@
       </w:rPr>
     </w:lvl>
   </w:abstractNum>
-  <w:abstractNum w:abstractNumId="22" w15:restartNumberingAfterBreak="0">
+  <w:abstractNum w:abstractNumId="24" w15:restartNumberingAfterBreak="0">
     <w:nsid w:val="64DD447F"/>
     <w:multiLevelType w:val="hybridMultilevel"/>
     <w:tmpl w:val="17A6C500"/>
@@ -3676,7 +4527,7 @@
       </w:rPr>
     </w:lvl>
   </w:abstractNum>
-  <w:abstractNum w:abstractNumId="23" w15:restartNumberingAfterBreak="0">
+  <w:abstractNum w:abstractNumId="25" w15:restartNumberingAfterBreak="0">
     <w:nsid w:val="6F142595"/>
     <w:multiLevelType w:val="hybridMultilevel"/>
     <w:tmpl w:val="FF24CB40"/>
@@ -3789,7 +4640,7 @@
       </w:rPr>
     </w:lvl>
   </w:abstractNum>
-  <w:abstractNum w:abstractNumId="24" w15:restartNumberingAfterBreak="0">
+  <w:abstractNum w:abstractNumId="26" w15:restartNumberingAfterBreak="0">
     <w:nsid w:val="79C4306E"/>
     <w:multiLevelType w:val="hybridMultilevel"/>
     <w:tmpl w:val="6C1CDEF0"/>
@@ -3906,7 +4757,7 @@
     <w:abstractNumId w:val="11"/>
   </w:num>
   <w:num w:numId="2">
-    <w:abstractNumId w:val="22"/>
+    <w:abstractNumId w:val="24"/>
   </w:num>
   <w:num w:numId="3">
     <w:abstractNumId w:val="7"/>
@@ -3939,7 +4790,7 @@
     <w:abstractNumId w:val="0"/>
   </w:num>
   <w:num w:numId="13">
-    <w:abstractNumId w:val="20"/>
+    <w:abstractNumId w:val="21"/>
   </w:num>
   <w:num w:numId="14">
     <w:abstractNumId w:val="10"/>
@@ -3960,7 +4811,7 @@
     <w:abstractNumId w:val="3"/>
   </w:num>
   <w:num w:numId="20">
-    <w:abstractNumId w:val="20"/>
+    <w:abstractNumId w:val="21"/>
   </w:num>
   <w:num w:numId="21">
     <w:abstractNumId w:val="10"/>
@@ -3978,37 +4829,43 @@
     </w:lvlOverride>
   </w:num>
   <w:num w:numId="24">
-    <w:abstractNumId w:val="24"/>
+    <w:abstractNumId w:val="26"/>
   </w:num>
   <w:num w:numId="25">
     <w:abstractNumId w:val="13"/>
   </w:num>
   <w:num w:numId="26">
+    <w:abstractNumId w:val="19"/>
+  </w:num>
+  <w:num w:numId="27">
     <w:abstractNumId w:val="18"/>
   </w:num>
-  <w:num w:numId="27">
-    <w:abstractNumId w:val="17"/>
-  </w:num>
   <w:num w:numId="28">
-    <w:abstractNumId w:val="14"/>
+    <w:abstractNumId w:val="15"/>
   </w:num>
   <w:num w:numId="29">
-    <w:abstractNumId w:val="23"/>
+    <w:abstractNumId w:val="25"/>
   </w:num>
   <w:num w:numId="30">
-    <w:abstractNumId w:val="15"/>
+    <w:abstractNumId w:val="16"/>
   </w:num>
   <w:num w:numId="31">
-    <w:abstractNumId w:val="21"/>
+    <w:abstractNumId w:val="23"/>
   </w:num>
   <w:num w:numId="32">
     <w:abstractNumId w:val="12"/>
   </w:num>
   <w:num w:numId="33">
-    <w:abstractNumId w:val="19"/>
+    <w:abstractNumId w:val="20"/>
   </w:num>
   <w:num w:numId="34">
-    <w:abstractNumId w:val="16"/>
+    <w:abstractNumId w:val="17"/>
+  </w:num>
+  <w:num w:numId="35">
+    <w:abstractNumId w:val="14"/>
+  </w:num>
+  <w:num w:numId="36">
+    <w:abstractNumId w:val="22"/>
   </w:num>
 </w:numbering>
 </file>
@@ -5496,12 +6353,30 @@
 </a:theme>
 </file>
 
+<file path=word/webextensions/taskpanes.xml><?xml version="1.0" encoding="utf-8"?>
+<wetp:taskpanes xmlns:wetp="http://schemas.microsoft.com/office/webextensions/taskpanes/2010/11">
+  <wetp:taskpane dockstate="right" visibility="0" width="350" row="3">
+    <wetp:webextensionref xmlns:r="http://schemas.openxmlformats.org/officeDocument/2006/relationships" r:id="rId1"/>
+  </wetp:taskpane>
+</wetp:taskpanes>
+</file>
+
+<file path=word/webextensions/webextension1.xml><?xml version="1.0" encoding="utf-8"?>
+<we:webextension xmlns:we="http://schemas.microsoft.com/office/webextensions/webextension/2010/11" id="{08A430E3-161A-4E37-8F34-E963D89C4C47}">
+  <we:reference id="wa102925879" version="1.2.0.0" store="en-US" storeType="OMEX"/>
+  <we:alternateReferences/>
+  <we:properties/>
+  <we:bindings/>
+  <we:snapshot xmlns:r="http://schemas.openxmlformats.org/officeDocument/2006/relationships"/>
+</we:webextension>
+</file>
+
 <file path=customXml/item1.xml><?xml version="1.0" encoding="utf-8"?>
 <b:Sources xmlns:b="http://schemas.openxmlformats.org/officeDocument/2006/bibliography" xmlns="http://schemas.openxmlformats.org/officeDocument/2006/bibliography" SelectedStyle="\APA.XSL" StyleName="APA"/>
 </file>
 
 <file path=customXml/itemProps1.xml><?xml version="1.0" encoding="utf-8"?>
-<ds:datastoreItem xmlns:ds="http://schemas.openxmlformats.org/officeDocument/2006/customXml" ds:itemID="{97010324-B9AD-43AE-816C-246A13BFF597}">
+<ds:datastoreItem xmlns:ds="http://schemas.openxmlformats.org/officeDocument/2006/customXml" ds:itemID="{8170260C-8F36-4B32-A1DB-BAC6B3CB5D53}">
   <ds:schemaRefs>
     <ds:schemaRef ds:uri="http://schemas.openxmlformats.org/officeDocument/2006/bibliography"/>
   </ds:schemaRefs>

</xml_diff>

<commit_message>
Correct Typo - Illustration Glossary not Image Glossary.
</commit_message>
<xml_diff>
--- a/_original_documents/Item_Types_And_Features.docx
+++ b/_original_documents/Item_Types_And_Features.docx
@@ -113,13 +113,25 @@
               <w:rPr>
                 <w:rStyle w:val="SubtitleChar"/>
               </w:rPr>
-              <w:t>2 November 2</w:t>
+              <w:t>8 February</w:t>
             </w:r>
             <w:r>
               <w:rPr>
                 <w:rStyle w:val="SubtitleChar"/>
               </w:rPr>
-              <w:t>016</w:t>
+              <w:t xml:space="preserve"> 2</w:t>
+            </w:r>
+            <w:r>
+              <w:rPr>
+                <w:rStyle w:val="SubtitleChar"/>
+              </w:rPr>
+              <w:t>01</w:t>
+            </w:r>
+            <w:r>
+              <w:rPr>
+                <w:rStyle w:val="SubtitleChar"/>
+              </w:rPr>
+              <w:t>7</w:t>
             </w:r>
           </w:p>
         </w:tc>
@@ -240,6 +252,64 @@
           </w:p>
         </w:tc>
       </w:tr>
+      <w:tr>
+        <w:tc>
+          <w:tcPr>
+            <w:cnfStyle w:val="001000000000" w:firstRow="0" w:lastRow="0" w:firstColumn="1" w:lastColumn="0" w:oddVBand="0" w:evenVBand="0" w:oddHBand="0" w:evenHBand="0" w:firstRowFirstColumn="0" w:firstRowLastColumn="0" w:lastRowFirstColumn="0" w:lastRowLastColumn="0"/>
+            <w:tcW w:w="4855" w:type="dxa"/>
+          </w:tcPr>
+          <w:p>
+            <w:pPr>
+              <w:ind w:left="0"/>
+              <w:rPr>
+                <w:b w:val="0"/>
+              </w:rPr>
+            </w:pPr>
+            <w:r>
+              <w:rPr>
+                <w:b w:val="0"/>
+              </w:rPr>
+              <w:t>Typo correction: c</w:t>
+            </w:r>
+            <w:bookmarkStart w:id="0" w:name="_GoBack"/>
+            <w:bookmarkEnd w:id="0"/>
+            <w:r>
+              <w:rPr>
+                <w:b w:val="0"/>
+              </w:rPr>
+              <w:t>hange “Image Glossary” to “Illustration Glossary”</w:t>
+            </w:r>
+          </w:p>
+        </w:tc>
+        <w:tc>
+          <w:tcPr>
+            <w:tcW w:w="2430" w:type="dxa"/>
+          </w:tcPr>
+          <w:p>
+            <w:pPr>
+              <w:ind w:left="0"/>
+              <w:cnfStyle w:val="000000000000" w:firstRow="0" w:lastRow="0" w:firstColumn="0" w:lastColumn="0" w:oddVBand="0" w:evenVBand="0" w:oddHBand="0" w:evenHBand="0" w:firstRowFirstColumn="0" w:firstRowLastColumn="0" w:lastRowFirstColumn="0" w:lastRowLastColumn="0"/>
+            </w:pPr>
+            <w:r>
+              <w:t>Brandt Redd</w:t>
+            </w:r>
+          </w:p>
+        </w:tc>
+        <w:tc>
+          <w:tcPr>
+            <w:tcW w:w="2065" w:type="dxa"/>
+          </w:tcPr>
+          <w:p>
+            <w:pPr>
+              <w:ind w:left="0"/>
+              <w:cnfStyle w:val="000000000000" w:firstRow="0" w:lastRow="0" w:firstColumn="0" w:lastColumn="0" w:oddVBand="0" w:evenVBand="0" w:oddHBand="0" w:evenHBand="0" w:firstRowFirstColumn="0" w:firstRowLastColumn="0" w:lastRowFirstColumn="0" w:lastRowLastColumn="0"/>
+            </w:pPr>
+            <w:r>
+              <w:t>8 February 2017</w:t>
+            </w:r>
+          </w:p>
+        </w:tc>
+      </w:tr>
     </w:tbl>
     <w:p/>
     <w:p>
@@ -283,6 +353,7 @@
         <w:ind w:left="-720" w:right="-720"/>
       </w:pPr>
       <w:r>
+        <w:lastRenderedPageBreak/>
         <w:drawing>
           <wp:inline distT="0" distB="0" distL="0" distR="0" wp14:anchorId="5758CAE7" wp14:editId="0FF0A38D">
             <wp:extent cx="6540111" cy="4364966"/>
@@ -336,39 +407,47 @@
         <w:rPr>
           <w:b/>
         </w:rPr>
+        <w:t>Item Types</w:t>
+      </w:r>
+    </w:p>
+    <w:p>
+      <w:pPr>
+        <w:pStyle w:val="Heading2"/>
+      </w:pPr>
+      <w:r>
+        <w:t>Evidence-Based Selected Response</w:t>
+      </w:r>
+      <w:r>
+        <w:t xml:space="preserve"> (EBSR</w:t>
+      </w:r>
+      <w:r>
+        <w:t>)</w:t>
+      </w:r>
+    </w:p>
+    <w:p>
+      <w:r>
+        <w:t xml:space="preserve">EBSR items combine two sets of stems and response options into a single item. Unlike </w:t>
+      </w:r>
+      <w:proofErr w:type="spellStart"/>
+      <w:r>
+        <w:t>MultipleChoice</w:t>
+      </w:r>
+      <w:proofErr w:type="spellEnd"/>
+      <w:r>
+        <w:t xml:space="preserve"> and Multi-Select item types, EBSR items cannot be displayed in horizontal or stacked layouts. EBSR items can only display response options vertically.</w:t>
+      </w:r>
+    </w:p>
+    <w:p>
+      <w:r>
+        <w:t>For Smarter Balanced, the first part of an EBSR item is multiple choice where only one answer can be selected. In the second part, multiple answers may be selected though the instructions may specify a limit to the student. In the example below, the student is only expected to select one answer from the second part.</w:t>
+      </w:r>
+    </w:p>
+    <w:p>
+      <w:pPr>
+        <w:pStyle w:val="Figure"/>
+      </w:pPr>
+      <w:r>
         <w:lastRenderedPageBreak/>
-        <w:t>Item Types</w:t>
-      </w:r>
-    </w:p>
-    <w:p>
-      <w:pPr>
-        <w:pStyle w:val="Heading2"/>
-      </w:pPr>
-      <w:r>
-        <w:t>Evidence-Based Selected Response</w:t>
-      </w:r>
-      <w:r>
-        <w:t xml:space="preserve"> (EBSR</w:t>
-      </w:r>
-      <w:r>
-        <w:t>)</w:t>
-      </w:r>
-    </w:p>
-    <w:p>
-      <w:r>
-        <w:t>EBSR items combine two sets of stems and response options into a single item. Unlike MultipleChoice and Multi-Select item types, EBSR items cannot be displayed in horizontal or stacked layouts. EBSR items can only display response options vertically.</w:t>
-      </w:r>
-    </w:p>
-    <w:p>
-      <w:r>
-        <w:t>For Smarter Balanced, the first part of an EBSR item is multiple choice where only one answer can be selected. In the second part, multiple answers may be selected though the instructions may specify a limit to the student. In the example below, the student is only expected to select one answer from the second part.</w:t>
-      </w:r>
-    </w:p>
-    <w:p>
-      <w:pPr>
-        <w:pStyle w:val="Figure"/>
-      </w:pPr>
-      <w:r>
         <w:drawing>
           <wp:inline distT="0" distB="0" distL="0" distR="0" wp14:anchorId="0CE69A99" wp14:editId="3C6481F4">
             <wp:extent cx="4397577" cy="3429610"/>
@@ -511,7 +590,6 @@
         <w:pStyle w:val="Heading2"/>
       </w:pPr>
       <w:r>
-        <w:lastRenderedPageBreak/>
         <w:t>Extended Response</w:t>
       </w:r>
       <w:r>
@@ -542,6 +620,7 @@
         <w:pStyle w:val="Figure"/>
       </w:pPr>
       <w:r>
+        <w:lastRenderedPageBreak/>
         <w:drawing>
           <wp:inline distT="0" distB="0" distL="0" distR="0" wp14:anchorId="2E8DB883" wp14:editId="2F3207D4">
             <wp:extent cx="4276009" cy="1194828"/>
@@ -916,7 +995,15 @@
         <w:t>The Grid Item – Drag and Drop variant</w:t>
       </w:r>
       <w:r>
-        <w:t xml:space="preserve"> has a workspace with a background image. Other images can be dragged and dropped into the workspace. The drop locations may or may not be constrained. When they are constrained, dropped images snap to nearby locaitons.</w:t>
+        <w:t xml:space="preserve"> has a workspace with a background image. Other images can be dragged and dropped into the workspace. The drop locations may or may not be constrained. When they are constrained, dropped images snap to nearby </w:t>
+      </w:r>
+      <w:proofErr w:type="spellStart"/>
+      <w:r>
+        <w:t>locaitons</w:t>
+      </w:r>
+      <w:proofErr w:type="spellEnd"/>
+      <w:r>
+        <w:t>.</w:t>
       </w:r>
     </w:p>
     <w:p>
@@ -2438,7 +2525,13 @@
         <w:pStyle w:val="Heading3"/>
       </w:pPr>
       <w:r>
-        <w:t>Image G</w:t>
+        <w:t>I</w:t>
+      </w:r>
+      <w:r>
+        <w:t>llustration</w:t>
+      </w:r>
+      <w:r>
+        <w:t xml:space="preserve"> G</w:t>
       </w:r>
       <w:r>
         <w:t>lossary</w:t>
@@ -2446,7 +2539,13 @@
     </w:p>
     <w:p>
       <w:r>
-        <w:t>Image glossary works like English and Translated glossaries except that an image is displayed instead text and audio. Like English and translated glossaries, the image may be moved around the screen</w:t>
+        <w:t>I</w:t>
+      </w:r>
+      <w:r>
+        <w:t>llustration</w:t>
+      </w:r>
+      <w:r>
+        <w:t xml:space="preserve"> glossary works like English and Translated glossaries except that an image is displayed instead text and audio. Like English and translated glossaries, the image may be moved around the screen</w:t>
       </w:r>
       <w:r>
         <w:t xml:space="preserve"> by dragging the header bar</w:t>
@@ -2457,8 +2556,6 @@
       <w:r>
         <w:t xml:space="preserve"> by dragging the lower-right corner where the four-arrow icon appears</w:t>
       </w:r>
-      <w:bookmarkStart w:id="0" w:name="_GoBack"/>
-      <w:bookmarkEnd w:id="0"/>
       <w:r>
         <w:t>.</w:t>
       </w:r>
@@ -2688,7 +2785,15 @@
         <w:keepNext/>
       </w:pPr>
       <w:r>
-        <w:t>Color contrast changes the foreground and background colors in which the test is displayed. The selection must be made in advance and affects all items on the test. Options are Black on White (default), Black on Rose, Yellow on Blue, Medium Gray on Light Gray, Reverse Contrast (white on black). This example is yellow on blue.</w:t>
+        <w:t xml:space="preserve">Color contrast changes the foreground and background colors in which the test is displayed. The selection must be made in advance and affects all items on the test. Options are Black </w:t>
+      </w:r>
+      <w:proofErr w:type="spellStart"/>
+      <w:r>
+        <w:t>on</w:t>
+      </w:r>
+      <w:proofErr w:type="spellEnd"/>
+      <w:r>
+        <w:t xml:space="preserve"> White (default), Black on Rose, Yellow on Blue, Medium Gray on Light Gray, Reverse Contrast (white on black). This example is yellow on blue.</w:t>
       </w:r>
     </w:p>
     <w:p>
@@ -7994,15 +8099,8 @@
 <file path=customXml/itemProps1.xml><?xml version="1.0" encoding="utf-8"?>
 <ds:datastoreItem xmlns:ds="http://schemas.openxmlformats.org/officeDocument/2006/customXml" ds:itemID="{24C9CC68-DF2D-49ED-B69E-C9C95F7B4AB7}">
   <ds:schemaRefs>
-    <ds:schemaRef ds:uri="http://schemas.microsoft.com/office/2006/documentManagement/types"/>
-    <ds:schemaRef ds:uri="aea93939-a2d9-4769-ac93-e0fff9f1332b"/>
-    <ds:schemaRef ds:uri="http://purl.org/dc/terms/"/>
-    <ds:schemaRef ds:uri="http://schemas.openxmlformats.org/package/2006/metadata/core-properties"/>
-    <ds:schemaRef ds:uri="http://purl.org/dc/dcmitype/"/>
+    <ds:schemaRef ds:uri="http://schemas.microsoft.com/office/2006/metadata/properties"/>
     <ds:schemaRef ds:uri="http://schemas.microsoft.com/office/infopath/2007/PartnerControls"/>
-    <ds:schemaRef ds:uri="http://purl.org/dc/elements/1.1/"/>
-    <ds:schemaRef ds:uri="http://schemas.microsoft.com/office/2006/metadata/properties"/>
-    <ds:schemaRef ds:uri="http://www.w3.org/XML/1998/namespace"/>
   </ds:schemaRefs>
 </ds:datastoreItem>
 </file>
@@ -8034,7 +8132,7 @@
 </file>
 
 <file path=customXml/itemProps4.xml><?xml version="1.0" encoding="utf-8"?>
-<ds:datastoreItem xmlns:ds="http://schemas.openxmlformats.org/officeDocument/2006/customXml" ds:itemID="{99DDF11E-FFBA-4C4B-9BCB-2532D911BE3F}">
+<ds:datastoreItem xmlns:ds="http://schemas.openxmlformats.org/officeDocument/2006/customXml" ds:itemID="{098AD9B4-6CBF-47A7-AA1A-F6AF530AC91E}">
   <ds:schemaRefs>
     <ds:schemaRef ds:uri="http://schemas.openxmlformats.org/officeDocument/2006/bibliography"/>
   </ds:schemaRefs>

</xml_diff>